<commit_message>
agregue figuras y codigos
</commit_message>
<xml_diff>
--- a/documento/plan_manejo.docx
+++ b/documento/plan_manejo.docx
@@ -18,15 +18,7 @@
         <w:t>.</w:t>
       </w:r>
       <w:r>
-        <w:t xml:space="preserve"> Resumen de las variables </w:t>
-      </w:r>
-      <w:proofErr w:type="spellStart"/>
-      <w:r>
-        <w:t>dasométricas</w:t>
-      </w:r>
-      <w:proofErr w:type="spellEnd"/>
-      <w:r>
-        <w:t xml:space="preserve"> por parcela y para el total para la Plantación de </w:t>
+        <w:t xml:space="preserve"> Resumen de las variables dasométricas por parcela y para el total para la Plantación de </w:t>
       </w:r>
       <w:r>
         <w:t>Raulí del Rodal 1</w:t>
@@ -197,7 +189,6 @@
                 <w:szCs w:val="20"/>
               </w:rPr>
             </w:pPr>
-            <w:proofErr w:type="spellStart"/>
             <w:r>
               <w:rPr>
                 <w:rFonts w:ascii="Times New Roman" w:eastAsia="Times New Roman" w:hAnsi="Times New Roman" w:cs="Times New Roman"/>
@@ -205,17 +196,7 @@
                 <w:sz w:val="18"/>
                 <w:szCs w:val="18"/>
               </w:rPr>
-              <w:t>árb</w:t>
-            </w:r>
-            <w:proofErr w:type="spellEnd"/>
-            <w:r>
-              <w:rPr>
-                <w:rFonts w:ascii="Times New Roman" w:eastAsia="Times New Roman" w:hAnsi="Times New Roman" w:cs="Times New Roman"/>
-                <w:color w:val="000000"/>
-                <w:sz w:val="18"/>
-                <w:szCs w:val="18"/>
-              </w:rPr>
-              <w:t xml:space="preserve"> ha</w:t>
+              <w:t>árb ha</w:t>
             </w:r>
             <w:r>
               <w:rPr>
@@ -1182,21 +1163,7 @@
         <w:t xml:space="preserve"> </w:t>
       </w:r>
       <w:r>
-        <w:t xml:space="preserve">Resumen de las variables </w:t>
-      </w:r>
-      <w:proofErr w:type="spellStart"/>
-      <w:r>
-        <w:t>dasométricas</w:t>
-      </w:r>
-      <w:proofErr w:type="spellEnd"/>
-      <w:r>
-        <w:t xml:space="preserve"> por parcela y para el total para la Plantación de Raulí del Rodal </w:t>
-      </w:r>
-      <w:r>
-        <w:t>2</w:t>
-      </w:r>
-      <w:r>
-        <w:t>.</w:t>
+        <w:t>Resumen de las variables dasométricas por parcela y para el total para la Plantación de Raulí del Rodal 2.</w:t>
       </w:r>
     </w:p>
     <w:tbl>
@@ -1372,7 +1339,6 @@
                 <w:szCs w:val="20"/>
               </w:rPr>
             </w:pPr>
-            <w:proofErr w:type="spellStart"/>
             <w:r>
               <w:rPr>
                 <w:rFonts w:ascii="Times New Roman" w:eastAsia="Times New Roman" w:hAnsi="Times New Roman" w:cs="Times New Roman"/>
@@ -1380,17 +1346,7 @@
                 <w:sz w:val="18"/>
                 <w:szCs w:val="18"/>
               </w:rPr>
-              <w:t>árb</w:t>
-            </w:r>
-            <w:proofErr w:type="spellEnd"/>
-            <w:r>
-              <w:rPr>
-                <w:rFonts w:ascii="Times New Roman" w:eastAsia="Times New Roman" w:hAnsi="Times New Roman" w:cs="Times New Roman"/>
-                <w:color w:val="000000"/>
-                <w:sz w:val="18"/>
-                <w:szCs w:val="18"/>
-              </w:rPr>
-              <w:t xml:space="preserve"> ha</w:t>
+              <w:t>árb ha</w:t>
             </w:r>
             <w:r>
               <w:rPr>
@@ -2863,22 +2819,202 @@
           <w:b/>
           <w:bCs/>
         </w:rPr>
+        <w:t>Figura 1.</w:t>
+      </w:r>
+      <w:r>
+        <w:t xml:space="preserve"> Dispersión de las variables densidad, área basal y volumen de las plantaciones de Raulí del Rodal 1 y Rodal 2 Raulí del predio San Pablo de Tregua. </w:t>
+      </w:r>
+    </w:p>
+    <w:p>
+      <w:r>
+        <w:rPr>
+          <w:b/>
+          <w:bCs/>
+          <w:noProof/>
+        </w:rPr>
+        <w:drawing>
+          <wp:inline distT="0" distB="0" distL="0" distR="0" wp14:anchorId="50D3A85F" wp14:editId="62EF3102">
+            <wp:extent cx="1796415" cy="1796415"/>
+            <wp:effectExtent l="0" t="0" r="0" b="0"/>
+            <wp:docPr id="616757625" name="Imagen 4"/>
+            <wp:cNvGraphicFramePr>
+              <a:graphicFrameLocks xmlns:a="http://schemas.openxmlformats.org/drawingml/2006/main" noChangeAspect="1"/>
+            </wp:cNvGraphicFramePr>
+            <a:graphic xmlns:a="http://schemas.openxmlformats.org/drawingml/2006/main">
+              <a:graphicData uri="http://schemas.openxmlformats.org/drawingml/2006/picture">
+                <pic:pic xmlns:pic="http://schemas.openxmlformats.org/drawingml/2006/picture">
+                  <pic:nvPicPr>
+                    <pic:cNvPr id="0" name="Picture 4"/>
+                    <pic:cNvPicPr>
+                      <a:picLocks noChangeAspect="1" noChangeArrowheads="1"/>
+                    </pic:cNvPicPr>
+                  </pic:nvPicPr>
+                  <pic:blipFill>
+                    <a:blip r:embed="rId4" cstate="print">
+                      <a:extLst>
+                        <a:ext uri="{28A0092B-C50C-407E-A947-70E740481C1C}">
+                          <a14:useLocalDpi xmlns:a14="http://schemas.microsoft.com/office/drawing/2010/main" val="0"/>
+                        </a:ext>
+                      </a:extLst>
+                    </a:blip>
+                    <a:srcRect/>
+                    <a:stretch>
+                      <a:fillRect/>
+                    </a:stretch>
+                  </pic:blipFill>
+                  <pic:spPr bwMode="auto">
+                    <a:xfrm>
+                      <a:off x="0" y="0"/>
+                      <a:ext cx="1796415" cy="1796415"/>
+                    </a:xfrm>
+                    <a:prstGeom prst="rect">
+                      <a:avLst/>
+                    </a:prstGeom>
+                    <a:noFill/>
+                    <a:ln>
+                      <a:noFill/>
+                    </a:ln>
+                  </pic:spPr>
+                </pic:pic>
+              </a:graphicData>
+            </a:graphic>
+          </wp:inline>
+        </w:drawing>
+      </w:r>
+      <w:r>
+        <w:rPr>
+          <w:b/>
+          <w:bCs/>
+          <w:noProof/>
+        </w:rPr>
+        <w:drawing>
+          <wp:inline distT="0" distB="0" distL="0" distR="0" wp14:anchorId="0D37F42B" wp14:editId="369ED250">
+            <wp:extent cx="1796415" cy="1796415"/>
+            <wp:effectExtent l="0" t="0" r="0" b="0"/>
+            <wp:docPr id="397517846" name="Imagen 5"/>
+            <wp:cNvGraphicFramePr>
+              <a:graphicFrameLocks xmlns:a="http://schemas.openxmlformats.org/drawingml/2006/main" noChangeAspect="1"/>
+            </wp:cNvGraphicFramePr>
+            <a:graphic xmlns:a="http://schemas.openxmlformats.org/drawingml/2006/main">
+              <a:graphicData uri="http://schemas.openxmlformats.org/drawingml/2006/picture">
+                <pic:pic xmlns:pic="http://schemas.openxmlformats.org/drawingml/2006/picture">
+                  <pic:nvPicPr>
+                    <pic:cNvPr id="0" name="Picture 5"/>
+                    <pic:cNvPicPr>
+                      <a:picLocks noChangeAspect="1" noChangeArrowheads="1"/>
+                    </pic:cNvPicPr>
+                  </pic:nvPicPr>
+                  <pic:blipFill>
+                    <a:blip r:embed="rId5" cstate="print">
+                      <a:extLst>
+                        <a:ext uri="{28A0092B-C50C-407E-A947-70E740481C1C}">
+                          <a14:useLocalDpi xmlns:a14="http://schemas.microsoft.com/office/drawing/2010/main" val="0"/>
+                        </a:ext>
+                      </a:extLst>
+                    </a:blip>
+                    <a:srcRect/>
+                    <a:stretch>
+                      <a:fillRect/>
+                    </a:stretch>
+                  </pic:blipFill>
+                  <pic:spPr bwMode="auto">
+                    <a:xfrm>
+                      <a:off x="0" y="0"/>
+                      <a:ext cx="1796415" cy="1796415"/>
+                    </a:xfrm>
+                    <a:prstGeom prst="rect">
+                      <a:avLst/>
+                    </a:prstGeom>
+                    <a:noFill/>
+                    <a:ln>
+                      <a:noFill/>
+                    </a:ln>
+                  </pic:spPr>
+                </pic:pic>
+              </a:graphicData>
+            </a:graphic>
+          </wp:inline>
+        </w:drawing>
+      </w:r>
+      <w:r>
+        <w:rPr>
+          <w:b/>
+          <w:bCs/>
+          <w:noProof/>
+        </w:rPr>
+        <w:drawing>
+          <wp:inline distT="0" distB="0" distL="0" distR="0" wp14:anchorId="05F725DA" wp14:editId="7573C70D">
+            <wp:extent cx="1796415" cy="1796415"/>
+            <wp:effectExtent l="0" t="0" r="0" b="0"/>
+            <wp:docPr id="240429191" name="Imagen 6"/>
+            <wp:cNvGraphicFramePr>
+              <a:graphicFrameLocks xmlns:a="http://schemas.openxmlformats.org/drawingml/2006/main" noChangeAspect="1"/>
+            </wp:cNvGraphicFramePr>
+            <a:graphic xmlns:a="http://schemas.openxmlformats.org/drawingml/2006/main">
+              <a:graphicData uri="http://schemas.openxmlformats.org/drawingml/2006/picture">
+                <pic:pic xmlns:pic="http://schemas.openxmlformats.org/drawingml/2006/picture">
+                  <pic:nvPicPr>
+                    <pic:cNvPr id="0" name="Picture 6"/>
+                    <pic:cNvPicPr>
+                      <a:picLocks noChangeAspect="1" noChangeArrowheads="1"/>
+                    </pic:cNvPicPr>
+                  </pic:nvPicPr>
+                  <pic:blipFill>
+                    <a:blip r:embed="rId6" cstate="print">
+                      <a:extLst>
+                        <a:ext uri="{28A0092B-C50C-407E-A947-70E740481C1C}">
+                          <a14:useLocalDpi xmlns:a14="http://schemas.microsoft.com/office/drawing/2010/main" val="0"/>
+                        </a:ext>
+                      </a:extLst>
+                    </a:blip>
+                    <a:srcRect/>
+                    <a:stretch>
+                      <a:fillRect/>
+                    </a:stretch>
+                  </pic:blipFill>
+                  <pic:spPr bwMode="auto">
+                    <a:xfrm>
+                      <a:off x="0" y="0"/>
+                      <a:ext cx="1796415" cy="1796415"/>
+                    </a:xfrm>
+                    <a:prstGeom prst="rect">
+                      <a:avLst/>
+                    </a:prstGeom>
+                    <a:noFill/>
+                    <a:ln>
+                      <a:noFill/>
+                    </a:ln>
+                  </pic:spPr>
+                </pic:pic>
+              </a:graphicData>
+            </a:graphic>
+          </wp:inline>
+        </w:drawing>
+      </w:r>
+    </w:p>
+    <w:p/>
+    <w:p/>
+    <w:p/>
+    <w:p/>
+    <w:p/>
+    <w:p/>
+    <w:p>
+      <w:r>
+        <w:rPr>
+          <w:b/>
+          <w:bCs/>
+        </w:rPr>
+        <w:lastRenderedPageBreak/>
         <w:t>Cuadro 3</w:t>
       </w:r>
       <w:r>
-        <w:t xml:space="preserve">. Tabla de rodal para la plantación de </w:t>
-      </w:r>
-      <w:r>
-        <w:t>Raulí del Rodal 1</w:t>
-      </w:r>
-      <w:r>
-        <w:t>.</w:t>
+        <w:t>. Tabla de rodal para la plantación de Raulí del Rodal 1.</w:t>
       </w:r>
     </w:p>
     <w:tbl>
       <w:tblPr>
         <w:tblW w:w="10184" w:type="dxa"/>
-        <w:tblInd w:w="-156" w:type="dxa"/>
+        <w:tblInd w:w="-684" w:type="dxa"/>
         <w:tblCellMar>
           <w:left w:w="70" w:type="dxa"/>
           <w:right w:w="70" w:type="dxa"/>
@@ -3462,25 +3598,14 @@
                 <w:szCs w:val="20"/>
               </w:rPr>
             </w:pPr>
-            <w:proofErr w:type="spellStart"/>
-            <w:r>
-              <w:rPr>
-                <w:rFonts w:ascii="Times New Roman" w:eastAsia="Times New Roman" w:hAnsi="Times New Roman" w:cs="Times New Roman"/>
-                <w:color w:val="000000"/>
-                <w:sz w:val="20"/>
-                <w:szCs w:val="20"/>
-              </w:rPr>
-              <w:t>árb</w:t>
-            </w:r>
-            <w:proofErr w:type="spellEnd"/>
-            <w:r>
-              <w:rPr>
-                <w:rFonts w:ascii="Times New Roman" w:eastAsia="Times New Roman" w:hAnsi="Times New Roman" w:cs="Times New Roman"/>
-                <w:color w:val="000000"/>
-                <w:sz w:val="20"/>
-                <w:szCs w:val="20"/>
-              </w:rPr>
-              <w:t xml:space="preserve"> ha</w:t>
+            <w:r>
+              <w:rPr>
+                <w:rFonts w:ascii="Times New Roman" w:eastAsia="Times New Roman" w:hAnsi="Times New Roman" w:cs="Times New Roman"/>
+                <w:color w:val="000000"/>
+                <w:sz w:val="20"/>
+                <w:szCs w:val="20"/>
+              </w:rPr>
+              <w:t>árb ha</w:t>
             </w:r>
             <w:r>
               <w:rPr>
@@ -7758,6 +7883,109 @@
         </w:tc>
       </w:tr>
     </w:tbl>
+    <w:p>
+      <w:pPr>
+        <w:rPr>
+          <w:b/>
+          <w:bCs/>
+          <w:noProof/>
+        </w:rPr>
+      </w:pPr>
+    </w:p>
+    <w:p>
+      <w:r>
+        <w:rPr>
+          <w:b/>
+          <w:bCs/>
+        </w:rPr>
+        <w:t xml:space="preserve">Figura </w:t>
+      </w:r>
+      <w:r>
+        <w:rPr>
+          <w:b/>
+          <w:bCs/>
+        </w:rPr>
+        <w:t>2</w:t>
+      </w:r>
+      <w:r>
+        <w:rPr>
+          <w:b/>
+          <w:bCs/>
+        </w:rPr>
+        <w:t>.</w:t>
+      </w:r>
+      <w:r>
+        <w:t xml:space="preserve"> </w:t>
+      </w:r>
+      <w:r>
+        <w:t>Distribución de diámetros</w:t>
+      </w:r>
+      <w:r>
+        <w:t xml:space="preserve"> de las plantaciones de Raulí del Rodal 1 Raulí del predio San Pablo de Tregua. </w:t>
+      </w:r>
+    </w:p>
+    <w:p>
+      <w:pPr>
+        <w:rPr>
+          <w:b/>
+          <w:bCs/>
+          <w:noProof/>
+        </w:rPr>
+      </w:pPr>
+      <w:r>
+        <w:rPr>
+          <w:noProof/>
+        </w:rPr>
+        <w:drawing>
+          <wp:inline distT="0" distB="0" distL="0" distR="0" wp14:anchorId="3891DA43" wp14:editId="3BE15123">
+            <wp:extent cx="5606415" cy="2802890"/>
+            <wp:effectExtent l="0" t="0" r="0" b="0"/>
+            <wp:docPr id="1609175871" name="Imagen 2" descr="Gráfico, Gráfico de barras&#10;&#10;Descripción generada automáticamente"/>
+            <wp:cNvGraphicFramePr>
+              <a:graphicFrameLocks xmlns:a="http://schemas.openxmlformats.org/drawingml/2006/main" noChangeAspect="1"/>
+            </wp:cNvGraphicFramePr>
+            <a:graphic xmlns:a="http://schemas.openxmlformats.org/drawingml/2006/main">
+              <a:graphicData uri="http://schemas.openxmlformats.org/drawingml/2006/picture">
+                <pic:pic xmlns:pic="http://schemas.openxmlformats.org/drawingml/2006/picture">
+                  <pic:nvPicPr>
+                    <pic:cNvPr id="1609175871" name="Imagen 2" descr="Gráfico, Gráfico de barras&#10;&#10;Descripción generada automáticamente"/>
+                    <pic:cNvPicPr>
+                      <a:picLocks noChangeAspect="1" noChangeArrowheads="1"/>
+                    </pic:cNvPicPr>
+                  </pic:nvPicPr>
+                  <pic:blipFill>
+                    <a:blip r:embed="rId7">
+                      <a:extLst>
+                        <a:ext uri="{28A0092B-C50C-407E-A947-70E740481C1C}">
+                          <a14:useLocalDpi xmlns:a14="http://schemas.microsoft.com/office/drawing/2010/main" val="0"/>
+                        </a:ext>
+                      </a:extLst>
+                    </a:blip>
+                    <a:srcRect/>
+                    <a:stretch>
+                      <a:fillRect/>
+                    </a:stretch>
+                  </pic:blipFill>
+                  <pic:spPr bwMode="auto">
+                    <a:xfrm>
+                      <a:off x="0" y="0"/>
+                      <a:ext cx="5606415" cy="2802890"/>
+                    </a:xfrm>
+                    <a:prstGeom prst="rect">
+                      <a:avLst/>
+                    </a:prstGeom>
+                    <a:noFill/>
+                    <a:ln>
+                      <a:noFill/>
+                    </a:ln>
+                  </pic:spPr>
+                </pic:pic>
+              </a:graphicData>
+            </a:graphic>
+          </wp:inline>
+        </w:drawing>
+      </w:r>
+    </w:p>
     <w:p>
       <w:pPr>
         <w:rPr>
@@ -7795,35 +8023,36 @@
       </w:pPr>
     </w:p>
     <w:p>
-      <w:r>
+      <w:pPr>
         <w:rPr>
           <w:b/>
           <w:bCs/>
+          <w:noProof/>
         </w:rPr>
-        <w:lastRenderedPageBreak/>
-        <w:t xml:space="preserve">Cuadro </w:t>
-      </w:r>
-      <w:r>
+      </w:pPr>
+    </w:p>
+    <w:p>
+      <w:pPr>
         <w:rPr>
           <w:b/>
           <w:bCs/>
+          <w:noProof/>
         </w:rPr>
-        <w:t>4</w:t>
-      </w:r>
-      <w:r>
-        <w:t xml:space="preserve">. Tabla de rodal para la plantación de Raulí del Rodal </w:t>
-      </w:r>
-      <w:r>
-        <w:t>2</w:t>
-      </w:r>
-      <w:r>
-        <w:t>.</w:t>
-      </w:r>
+      </w:pPr>
+    </w:p>
+    <w:p>
+      <w:pPr>
+        <w:rPr>
+          <w:b/>
+          <w:bCs/>
+          <w:noProof/>
+        </w:rPr>
+      </w:pPr>
     </w:p>
     <w:tbl>
       <w:tblPr>
+        <w:tblpPr w:leftFromText="141" w:rightFromText="141" w:vertAnchor="text" w:horzAnchor="margin" w:tblpXSpec="center" w:tblpY="385"/>
         <w:tblW w:w="10184" w:type="dxa"/>
-        <w:tblInd w:w="-156" w:type="dxa"/>
         <w:tblCellMar>
           <w:left w:w="70" w:type="dxa"/>
           <w:right w:w="70" w:type="dxa"/>
@@ -8425,25 +8654,14 @@
                 <w:szCs w:val="20"/>
               </w:rPr>
             </w:pPr>
-            <w:proofErr w:type="spellStart"/>
-            <w:r>
-              <w:rPr>
-                <w:rFonts w:ascii="Times New Roman" w:eastAsia="Times New Roman" w:hAnsi="Times New Roman" w:cs="Times New Roman"/>
-                <w:color w:val="000000"/>
-                <w:sz w:val="20"/>
-                <w:szCs w:val="20"/>
-              </w:rPr>
-              <w:t>árb</w:t>
-            </w:r>
-            <w:proofErr w:type="spellEnd"/>
-            <w:r>
-              <w:rPr>
-                <w:rFonts w:ascii="Times New Roman" w:eastAsia="Times New Roman" w:hAnsi="Times New Roman" w:cs="Times New Roman"/>
-                <w:color w:val="000000"/>
-                <w:sz w:val="20"/>
-                <w:szCs w:val="20"/>
-              </w:rPr>
-              <w:t xml:space="preserve"> ha</w:t>
+            <w:r>
+              <w:rPr>
+                <w:rFonts w:ascii="Times New Roman" w:eastAsia="Times New Roman" w:hAnsi="Times New Roman" w:cs="Times New Roman"/>
+                <w:color w:val="000000"/>
+                <w:sz w:val="20"/>
+                <w:szCs w:val="20"/>
+              </w:rPr>
+              <w:t>árb ha</w:t>
             </w:r>
             <w:r>
               <w:rPr>
@@ -8682,7 +8900,7 @@
                 <w:sz w:val="20"/>
                 <w:szCs w:val="20"/>
               </w:rPr>
-              <w:t>Roble</w:t>
+              <w:t>Trevo</w:t>
             </w:r>
           </w:p>
         </w:tc>
@@ -8717,7 +8935,7 @@
                 <w:sz w:val="20"/>
                 <w:szCs w:val="20"/>
               </w:rPr>
-              <w:t>Trevo</w:t>
+              <w:t>Notro</w:t>
             </w:r>
           </w:p>
         </w:tc>
@@ -11807,6 +12025,212 @@
         </w:tc>
       </w:tr>
     </w:tbl>
+    <w:p>
+      <w:r>
+        <w:rPr>
+          <w:b/>
+          <w:bCs/>
+        </w:rPr>
+        <w:t xml:space="preserve">Cuadro </w:t>
+      </w:r>
+      <w:r>
+        <w:rPr>
+          <w:b/>
+          <w:bCs/>
+        </w:rPr>
+        <w:t>4</w:t>
+      </w:r>
+      <w:r>
+        <w:t>. Tabla de rodal para la plantación de Raulí del Rodal 2.</w:t>
+      </w:r>
+    </w:p>
+    <w:p>
+      <w:pPr>
+        <w:rPr>
+          <w:b/>
+          <w:bCs/>
+          <w:noProof/>
+        </w:rPr>
+      </w:pPr>
+    </w:p>
+    <w:p>
+      <w:pPr>
+        <w:rPr>
+          <w:b/>
+          <w:bCs/>
+          <w:noProof/>
+        </w:rPr>
+      </w:pPr>
+    </w:p>
+    <w:p>
+      <w:r>
+        <w:rPr>
+          <w:b/>
+          <w:bCs/>
+        </w:rPr>
+        <w:t xml:space="preserve">Figura </w:t>
+      </w:r>
+      <w:r>
+        <w:rPr>
+          <w:b/>
+          <w:bCs/>
+        </w:rPr>
+        <w:t>3</w:t>
+      </w:r>
+      <w:r>
+        <w:rPr>
+          <w:b/>
+          <w:bCs/>
+        </w:rPr>
+        <w:t>.</w:t>
+      </w:r>
+      <w:r>
+        <w:t xml:space="preserve"> Distribución de diámetros de las plantaciones de Raulí del Rodal </w:t>
+      </w:r>
+      <w:r>
+        <w:t>2</w:t>
+      </w:r>
+      <w:r>
+        <w:t xml:space="preserve"> Raulí del predio San Pablo de Tregua. </w:t>
+      </w:r>
+    </w:p>
+    <w:p>
+      <w:pPr>
+        <w:rPr>
+          <w:b/>
+          <w:bCs/>
+          <w:noProof/>
+        </w:rPr>
+      </w:pPr>
+      <w:r>
+        <w:rPr>
+          <w:b/>
+          <w:bCs/>
+          <w:noProof/>
+        </w:rPr>
+        <w:drawing>
+          <wp:inline distT="0" distB="0" distL="0" distR="0" wp14:anchorId="33831000" wp14:editId="11362095">
+            <wp:extent cx="5606415" cy="2802890"/>
+            <wp:effectExtent l="0" t="0" r="0" b="0"/>
+            <wp:docPr id="1215745225" name="Imagen 1"/>
+            <wp:cNvGraphicFramePr>
+              <a:graphicFrameLocks xmlns:a="http://schemas.openxmlformats.org/drawingml/2006/main" noChangeAspect="1"/>
+            </wp:cNvGraphicFramePr>
+            <a:graphic xmlns:a="http://schemas.openxmlformats.org/drawingml/2006/main">
+              <a:graphicData uri="http://schemas.openxmlformats.org/drawingml/2006/picture">
+                <pic:pic xmlns:pic="http://schemas.openxmlformats.org/drawingml/2006/picture">
+                  <pic:nvPicPr>
+                    <pic:cNvPr id="0" name="Picture 1"/>
+                    <pic:cNvPicPr>
+                      <a:picLocks noChangeAspect="1" noChangeArrowheads="1"/>
+                    </pic:cNvPicPr>
+                  </pic:nvPicPr>
+                  <pic:blipFill>
+                    <a:blip r:embed="rId8">
+                      <a:extLst>
+                        <a:ext uri="{28A0092B-C50C-407E-A947-70E740481C1C}">
+                          <a14:useLocalDpi xmlns:a14="http://schemas.microsoft.com/office/drawing/2010/main" val="0"/>
+                        </a:ext>
+                      </a:extLst>
+                    </a:blip>
+                    <a:srcRect/>
+                    <a:stretch>
+                      <a:fillRect/>
+                    </a:stretch>
+                  </pic:blipFill>
+                  <pic:spPr bwMode="auto">
+                    <a:xfrm>
+                      <a:off x="0" y="0"/>
+                      <a:ext cx="5606415" cy="2802890"/>
+                    </a:xfrm>
+                    <a:prstGeom prst="rect">
+                      <a:avLst/>
+                    </a:prstGeom>
+                    <a:noFill/>
+                    <a:ln>
+                      <a:noFill/>
+                    </a:ln>
+                  </pic:spPr>
+                </pic:pic>
+              </a:graphicData>
+            </a:graphic>
+          </wp:inline>
+        </w:drawing>
+      </w:r>
+    </w:p>
+    <w:p>
+      <w:pPr>
+        <w:rPr>
+          <w:b/>
+          <w:bCs/>
+        </w:rPr>
+      </w:pPr>
+    </w:p>
+    <w:p>
+      <w:pPr>
+        <w:rPr>
+          <w:b/>
+          <w:bCs/>
+        </w:rPr>
+      </w:pPr>
+    </w:p>
+    <w:p>
+      <w:pPr>
+        <w:rPr>
+          <w:b/>
+          <w:bCs/>
+        </w:rPr>
+      </w:pPr>
+    </w:p>
+    <w:p>
+      <w:pPr>
+        <w:rPr>
+          <w:b/>
+          <w:bCs/>
+        </w:rPr>
+      </w:pPr>
+    </w:p>
+    <w:p>
+      <w:pPr>
+        <w:rPr>
+          <w:b/>
+          <w:bCs/>
+        </w:rPr>
+      </w:pPr>
+    </w:p>
+    <w:p>
+      <w:pPr>
+        <w:rPr>
+          <w:b/>
+          <w:bCs/>
+        </w:rPr>
+      </w:pPr>
+    </w:p>
+    <w:p>
+      <w:pPr>
+        <w:rPr>
+          <w:b/>
+          <w:bCs/>
+        </w:rPr>
+      </w:pPr>
+    </w:p>
+    <w:p>
+      <w:pPr>
+        <w:rPr>
+          <w:b/>
+          <w:bCs/>
+        </w:rPr>
+      </w:pPr>
+    </w:p>
+    <w:p>
+      <w:pPr>
+        <w:rPr>
+          <w:b/>
+          <w:bCs/>
+          <w:noProof/>
+        </w:rPr>
+      </w:pPr>
+    </w:p>
     <w:p>
       <w:pPr>
         <w:rPr>
@@ -12091,169 +12515,7 @@
                 <w:sz w:val="20"/>
                 <w:szCs w:val="20"/>
               </w:rPr>
-              <w:t>Maqui,</w:t>
-            </w:r>
-            <w:r>
-              <w:rPr>
-                <w:rFonts w:ascii="Times New Roman" w:hAnsi="Times New Roman" w:cs="Times New Roman"/>
-                <w:noProof/>
-                <w:sz w:val="20"/>
-                <w:szCs w:val="20"/>
-              </w:rPr>
-              <w:t xml:space="preserve"> </w:t>
-            </w:r>
-            <w:r>
-              <w:rPr>
-                <w:rFonts w:ascii="Times New Roman" w:hAnsi="Times New Roman" w:cs="Times New Roman"/>
-                <w:noProof/>
-                <w:sz w:val="20"/>
-                <w:szCs w:val="20"/>
-              </w:rPr>
-              <w:t>Luma,</w:t>
-            </w:r>
-            <w:r>
-              <w:rPr>
-                <w:rFonts w:ascii="Times New Roman" w:hAnsi="Times New Roman" w:cs="Times New Roman"/>
-                <w:noProof/>
-                <w:sz w:val="20"/>
-                <w:szCs w:val="20"/>
-              </w:rPr>
-              <w:t xml:space="preserve"> </w:t>
-            </w:r>
-            <w:r>
-              <w:rPr>
-                <w:rFonts w:ascii="Times New Roman" w:hAnsi="Times New Roman" w:cs="Times New Roman"/>
-                <w:noProof/>
-                <w:sz w:val="20"/>
-                <w:szCs w:val="20"/>
-              </w:rPr>
-              <w:t>Olivillo,</w:t>
-            </w:r>
-            <w:r>
-              <w:rPr>
-                <w:rFonts w:ascii="Times New Roman" w:hAnsi="Times New Roman" w:cs="Times New Roman"/>
-                <w:noProof/>
-                <w:sz w:val="20"/>
-                <w:szCs w:val="20"/>
-              </w:rPr>
-              <w:t xml:space="preserve"> </w:t>
-            </w:r>
-            <w:r>
-              <w:rPr>
-                <w:rFonts w:ascii="Times New Roman" w:hAnsi="Times New Roman" w:cs="Times New Roman"/>
-                <w:noProof/>
-                <w:sz w:val="20"/>
-                <w:szCs w:val="20"/>
-              </w:rPr>
-              <w:t>Trevo,Notro,</w:t>
-            </w:r>
-            <w:r>
-              <w:rPr>
-                <w:rFonts w:ascii="Times New Roman" w:hAnsi="Times New Roman" w:cs="Times New Roman"/>
-                <w:noProof/>
-                <w:sz w:val="20"/>
-                <w:szCs w:val="20"/>
-              </w:rPr>
-              <w:t xml:space="preserve"> </w:t>
-            </w:r>
-            <w:r>
-              <w:rPr>
-                <w:rFonts w:ascii="Times New Roman" w:hAnsi="Times New Roman" w:cs="Times New Roman"/>
-                <w:noProof/>
-                <w:sz w:val="20"/>
-                <w:szCs w:val="20"/>
-              </w:rPr>
-              <w:t>Arrayán,</w:t>
-            </w:r>
-            <w:r>
-              <w:rPr>
-                <w:rFonts w:ascii="Times New Roman" w:hAnsi="Times New Roman" w:cs="Times New Roman"/>
-                <w:noProof/>
-                <w:sz w:val="20"/>
-                <w:szCs w:val="20"/>
-              </w:rPr>
-              <w:t xml:space="preserve"> </w:t>
-            </w:r>
-            <w:r>
-              <w:rPr>
-                <w:rFonts w:ascii="Times New Roman" w:hAnsi="Times New Roman" w:cs="Times New Roman"/>
-                <w:noProof/>
-                <w:sz w:val="20"/>
-                <w:szCs w:val="20"/>
-              </w:rPr>
-              <w:t>Radal,</w:t>
-            </w:r>
-            <w:r>
-              <w:rPr>
-                <w:rFonts w:ascii="Times New Roman" w:hAnsi="Times New Roman" w:cs="Times New Roman"/>
-                <w:noProof/>
-                <w:sz w:val="20"/>
-                <w:szCs w:val="20"/>
-              </w:rPr>
-              <w:t xml:space="preserve"> </w:t>
-            </w:r>
-            <w:r>
-              <w:rPr>
-                <w:rFonts w:ascii="Times New Roman" w:hAnsi="Times New Roman" w:cs="Times New Roman"/>
-                <w:noProof/>
-                <w:sz w:val="20"/>
-                <w:szCs w:val="20"/>
-              </w:rPr>
-              <w:t>Tepa,</w:t>
-            </w:r>
-            <w:r>
-              <w:rPr>
-                <w:rFonts w:ascii="Times New Roman" w:hAnsi="Times New Roman" w:cs="Times New Roman"/>
-                <w:noProof/>
-                <w:sz w:val="20"/>
-                <w:szCs w:val="20"/>
-              </w:rPr>
-              <w:t xml:space="preserve"> </w:t>
-            </w:r>
-            <w:r>
-              <w:rPr>
-                <w:rFonts w:ascii="Times New Roman" w:hAnsi="Times New Roman" w:cs="Times New Roman"/>
-                <w:noProof/>
-                <w:sz w:val="20"/>
-                <w:szCs w:val="20"/>
-              </w:rPr>
-              <w:t>Maitén,</w:t>
-            </w:r>
-            <w:r>
-              <w:rPr>
-                <w:rFonts w:ascii="Times New Roman" w:hAnsi="Times New Roman" w:cs="Times New Roman"/>
-                <w:noProof/>
-                <w:sz w:val="20"/>
-                <w:szCs w:val="20"/>
-              </w:rPr>
-              <w:t xml:space="preserve"> </w:t>
-            </w:r>
-            <w:r>
-              <w:rPr>
-                <w:rFonts w:ascii="Times New Roman" w:hAnsi="Times New Roman" w:cs="Times New Roman"/>
-                <w:noProof/>
-                <w:sz w:val="20"/>
-                <w:szCs w:val="20"/>
-              </w:rPr>
-              <w:t>PM,</w:t>
-            </w:r>
-            <w:r>
-              <w:rPr>
-                <w:rFonts w:ascii="Times New Roman" w:hAnsi="Times New Roman" w:cs="Times New Roman"/>
-                <w:noProof/>
-                <w:sz w:val="20"/>
-                <w:szCs w:val="20"/>
-              </w:rPr>
-              <w:t xml:space="preserve"> </w:t>
-            </w:r>
-            <w:r>
-              <w:rPr>
-                <w:rFonts w:ascii="Times New Roman" w:hAnsi="Times New Roman" w:cs="Times New Roman"/>
-                <w:noProof/>
-                <w:sz w:val="20"/>
-                <w:szCs w:val="20"/>
-              </w:rPr>
-              <w:t>Arrayán macho, Tineo</w:t>
+              <w:t>Maqui, Luma, Olivillo, Trevo,Notro, Arrayán, Radal, Tepa, Maitén, PM, Arrayán macho, Tineo</w:t>
             </w:r>
           </w:p>
         </w:tc>
@@ -12367,7 +12629,16 @@
               <w:jc w:val="center"/>
             </w:pPr>
             <w:r>
-              <w:t>Coihue</w:t>
+              <w:t>C</w:t>
+            </w:r>
+            <w:r>
+              <w:rPr>
+                <w:rFonts w:ascii="Times New Roman" w:hAnsi="Times New Roman" w:cs="Times New Roman"/>
+                <w:noProof/>
+                <w:sz w:val="20"/>
+                <w:szCs w:val="20"/>
+              </w:rPr>
+              <w:t>oihue</w:t>
             </w:r>
           </w:p>
         </w:tc>
@@ -12486,6 +12757,8 @@
         </w:tc>
       </w:tr>
     </w:tbl>
+    <w:p/>
+    <w:p/>
     <w:p/>
     <w:p>
       <w:pPr>
@@ -12516,35 +12789,7 @@
         <w:rPr>
           <w:rFonts w:ascii="Times New Roman" w:hAnsi="Times New Roman" w:cs="Times New Roman"/>
         </w:rPr>
-        <w:t xml:space="preserve">Donoso, P.J., Navarro, C., Soto, D.S., </w:t>
-      </w:r>
-      <w:proofErr w:type="spellStart"/>
-      <w:r>
-        <w:rPr>
-          <w:rFonts w:ascii="Times New Roman" w:hAnsi="Times New Roman" w:cs="Times New Roman"/>
-        </w:rPr>
-        <w:t>Gerding</w:t>
-      </w:r>
-      <w:proofErr w:type="spellEnd"/>
-      <w:r>
-        <w:rPr>
-          <w:rFonts w:ascii="Times New Roman" w:hAnsi="Times New Roman" w:cs="Times New Roman"/>
-        </w:rPr>
-        <w:t xml:space="preserve">, V., Thiers, </w:t>
-      </w:r>
-      <w:proofErr w:type="spellStart"/>
-      <w:r>
-        <w:rPr>
-          <w:rFonts w:ascii="Times New Roman" w:hAnsi="Times New Roman" w:cs="Times New Roman"/>
-        </w:rPr>
-        <w:t>O.,Pinares</w:t>
-      </w:r>
-      <w:proofErr w:type="spellEnd"/>
-      <w:r>
-        <w:rPr>
-          <w:rFonts w:ascii="Times New Roman" w:hAnsi="Times New Roman" w:cs="Times New Roman"/>
-        </w:rPr>
-        <w:t>, E., Escobar, B., &amp; Sanhueza, M.J. (2015).Manual de plantaciones de raulí (Nothofagus</w:t>
+        <w:t>Donoso, P.J., Navarro, C., Soto, D.S., Gerding, V., Thiers, O.,Pinares, E., Escobar, B., &amp; Sanhueza, M.J. (2015).Manual de plantaciones de raulí (Nothofagus</w:t>
       </w:r>
       <w:r>
         <w:rPr>
@@ -12556,35 +12801,7 @@
         <w:rPr>
           <w:rFonts w:ascii="Times New Roman" w:hAnsi="Times New Roman" w:cs="Times New Roman"/>
         </w:rPr>
-        <w:t xml:space="preserve">alpina) y coihue (Nothofagus </w:t>
-      </w:r>
-      <w:proofErr w:type="spellStart"/>
-      <w:r>
-        <w:rPr>
-          <w:rFonts w:ascii="Times New Roman" w:hAnsi="Times New Roman" w:cs="Times New Roman"/>
-        </w:rPr>
-        <w:t>dombeyi</w:t>
-      </w:r>
-      <w:proofErr w:type="spellEnd"/>
-      <w:r>
-        <w:rPr>
-          <w:rFonts w:ascii="Times New Roman" w:hAnsi="Times New Roman" w:cs="Times New Roman"/>
-        </w:rPr>
-        <w:t xml:space="preserve">) en </w:t>
-      </w:r>
-      <w:proofErr w:type="spellStart"/>
-      <w:r>
-        <w:rPr>
-          <w:rFonts w:ascii="Times New Roman" w:hAnsi="Times New Roman" w:cs="Times New Roman"/>
-        </w:rPr>
-        <w:t>Chile.Temuco</w:t>
-      </w:r>
-      <w:proofErr w:type="spellEnd"/>
-      <w:r>
-        <w:rPr>
-          <w:rFonts w:ascii="Times New Roman" w:hAnsi="Times New Roman" w:cs="Times New Roman"/>
-        </w:rPr>
-        <w:t>, Chile</w:t>
+        <w:t>alpina) y coihue (Nothofagus dombeyi) en Chile.Temuco, Chile</w:t>
       </w:r>
     </w:p>
     <w:p>

</xml_diff>